<commit_message>
Uploaded and ammended first readme draft
</commit_message>
<xml_diff>
--- a/README DRAFT.docx
+++ b/README DRAFT.docx
@@ -32,7 +32,7 @@
           <w:szCs w:val="48"/>
           <w:lang w:val="en-US" w:eastAsia="de-CH"/>
         </w:rPr>
-        <w:t>BERT</w:t>
+        <w:t>STOCK PREDICTION</w:t>
       </w:r>
     </w:p>
     <w:p>
@@ -404,7 +404,59 @@
           <w:highlight w:val="yellow"/>
           <w:lang w:val="en-US" w:eastAsia="de-CH"/>
         </w:rPr>
-        <w:t>IC test file</w:t>
+        <w:t xml:space="preserve">S&amp;P </w:t>
+      </w:r>
+      <w:proofErr w:type="spellStart"/>
+      <w:r>
+        <w:rPr>
+          <w:rFonts w:ascii="Segoe UI" w:eastAsia="Times New Roman" w:hAnsi="Segoe UI" w:cs="Segoe UI"/>
+          <w:bCs/>
+          <w:color w:val="24292E"/>
+          <w:sz w:val="24"/>
+          <w:szCs w:val="24"/>
+          <w:highlight w:val="yellow"/>
+          <w:lang w:val="en-US" w:eastAsia="de-CH"/>
+        </w:rPr>
+        <w:t>historische</w:t>
+      </w:r>
+      <w:proofErr w:type="spellEnd"/>
+      <w:r>
+        <w:rPr>
+          <w:rFonts w:ascii="Segoe UI" w:eastAsia="Times New Roman" w:hAnsi="Segoe UI" w:cs="Segoe UI"/>
+          <w:bCs/>
+          <w:color w:val="24292E"/>
+          <w:sz w:val="24"/>
+          <w:szCs w:val="24"/>
+          <w:highlight w:val="yellow"/>
+          <w:lang w:val="en-US" w:eastAsia="de-CH"/>
+        </w:rPr>
+        <w:t xml:space="preserve"> </w:t>
+      </w:r>
+      <w:proofErr w:type="spellStart"/>
+      <w:r>
+        <w:rPr>
+          <w:rFonts w:ascii="Segoe UI" w:eastAsia="Times New Roman" w:hAnsi="Segoe UI" w:cs="Segoe UI"/>
+          <w:bCs/>
+          <w:color w:val="24292E"/>
+          <w:sz w:val="24"/>
+          <w:szCs w:val="24"/>
+          <w:highlight w:val="yellow"/>
+          <w:lang w:val="en-US" w:eastAsia="de-CH"/>
+        </w:rPr>
+        <w:t>Daten</w:t>
+      </w:r>
+      <w:proofErr w:type="spellEnd"/>
+      <w:r>
+        <w:rPr>
+          <w:rFonts w:ascii="Segoe UI" w:eastAsia="Times New Roman" w:hAnsi="Segoe UI" w:cs="Segoe UI"/>
+          <w:bCs/>
+          <w:color w:val="24292E"/>
+          <w:sz w:val="24"/>
+          <w:szCs w:val="24"/>
+          <w:highlight w:val="yellow"/>
+          <w:lang w:val="en-US" w:eastAsia="de-CH"/>
+        </w:rPr>
+        <w:t xml:space="preserve"> abrufen</w:t>
       </w:r>
       <w:r>
         <w:rPr>
@@ -584,7 +636,71 @@
           <w:highlight w:val="yellow"/>
           <w:lang w:val="en-US" w:eastAsia="de-CH"/>
         </w:rPr>
-        <w:t>IC test file.py</w:t>
+        <w:t xml:space="preserve">S&amp;P </w:t>
+      </w:r>
+      <w:proofErr w:type="spellStart"/>
+      <w:r>
+        <w:rPr>
+          <w:rFonts w:ascii="Segoe UI" w:eastAsia="Times New Roman" w:hAnsi="Segoe UI" w:cs="Segoe UI"/>
+          <w:bCs/>
+          <w:color w:val="24292E"/>
+          <w:sz w:val="24"/>
+          <w:szCs w:val="24"/>
+          <w:highlight w:val="yellow"/>
+          <w:lang w:val="en-US" w:eastAsia="de-CH"/>
+        </w:rPr>
+        <w:t>historische</w:t>
+      </w:r>
+      <w:proofErr w:type="spellEnd"/>
+      <w:r>
+        <w:rPr>
+          <w:rFonts w:ascii="Segoe UI" w:eastAsia="Times New Roman" w:hAnsi="Segoe UI" w:cs="Segoe UI"/>
+          <w:bCs/>
+          <w:color w:val="24292E"/>
+          <w:sz w:val="24"/>
+          <w:szCs w:val="24"/>
+          <w:highlight w:val="yellow"/>
+          <w:lang w:val="en-US" w:eastAsia="de-CH"/>
+        </w:rPr>
+        <w:t xml:space="preserve"> </w:t>
+      </w:r>
+      <w:proofErr w:type="spellStart"/>
+      <w:r>
+        <w:rPr>
+          <w:rFonts w:ascii="Segoe UI" w:eastAsia="Times New Roman" w:hAnsi="Segoe UI" w:cs="Segoe UI"/>
+          <w:bCs/>
+          <w:color w:val="24292E"/>
+          <w:sz w:val="24"/>
+          <w:szCs w:val="24"/>
+          <w:highlight w:val="yellow"/>
+          <w:lang w:val="en-US" w:eastAsia="de-CH"/>
+        </w:rPr>
+        <w:t>Daten</w:t>
+      </w:r>
+      <w:proofErr w:type="spellEnd"/>
+      <w:r>
+        <w:rPr>
+          <w:rFonts w:ascii="Segoe UI" w:eastAsia="Times New Roman" w:hAnsi="Segoe UI" w:cs="Segoe UI"/>
+          <w:bCs/>
+          <w:color w:val="24292E"/>
+          <w:sz w:val="24"/>
+          <w:szCs w:val="24"/>
+          <w:highlight w:val="yellow"/>
+          <w:lang w:val="en-US" w:eastAsia="de-CH"/>
+        </w:rPr>
+        <w:t xml:space="preserve"> abrufen</w:t>
+      </w:r>
+      <w:r>
+        <w:rPr>
+          <w:rFonts w:ascii="Segoe UI" w:eastAsia="Times New Roman" w:hAnsi="Segoe UI" w:cs="Segoe UI"/>
+          <w:bCs/>
+          <w:color w:val="24292E"/>
+          <w:sz w:val="24"/>
+          <w:szCs w:val="24"/>
+          <w:highlight w:val="yellow"/>
+          <w:lang w:val="en-US" w:eastAsia="de-CH"/>
+        </w:rPr>
+        <w:t>.py</w:t>
       </w:r>
       <w:r>
         <w:rPr>
@@ -773,6 +889,7 @@
           <w:szCs w:val="24"/>
           <w:lang w:val="en-US" w:eastAsia="de-CH"/>
         </w:rPr>
+        <w:lastRenderedPageBreak/>
         <w:t xml:space="preserve">The function </w:t>
       </w:r>
       <w:proofErr w:type="spellStart"/>
@@ -850,7 +967,6 @@
           <w:szCs w:val="24"/>
           <w:lang w:val="en-US" w:eastAsia="de-CH"/>
         </w:rPr>
-        <w:lastRenderedPageBreak/>
         <w:t xml:space="preserve">The functions </w:t>
       </w:r>
       <w:proofErr w:type="spellStart"/>
@@ -982,7 +1098,31 @@
           <w:highlight w:val="yellow"/>
           <w:lang w:val="en-US" w:eastAsia="de-CH"/>
         </w:rPr>
-        <w:t>test predict with test and train data.py</w:t>
+        <w:t>Prediction for all 500 tickers as loop</w:t>
+      </w:r>
+      <w:r>
+        <w:rPr>
+          <w:rFonts w:ascii="Segoe UI" w:eastAsia="Times New Roman" w:hAnsi="Segoe UI" w:cs="Segoe UI"/>
+          <w:bCs/>
+          <w:color w:val="24292E"/>
+          <w:sz w:val="24"/>
+          <w:szCs w:val="24"/>
+          <w:highlight w:val="yellow"/>
+          <w:lang w:val="en-US" w:eastAsia="de-CH"/>
+        </w:rPr>
+        <w:t>.py</w:t>
+      </w:r>
+      <w:r>
+        <w:rPr>
+          <w:rFonts w:ascii="Segoe UI" w:eastAsia="Times New Roman" w:hAnsi="Segoe UI" w:cs="Segoe UI"/>
+          <w:bCs/>
+          <w:color w:val="24292E"/>
+          <w:sz w:val="24"/>
+          <w:szCs w:val="24"/>
+          <w:highlight w:val="yellow"/>
+          <w:lang w:val="en-US" w:eastAsia="de-CH"/>
+        </w:rPr>
+        <w:t xml:space="preserve"> &amp; Prediction single ticker.py</w:t>
       </w:r>
       <w:r>
         <w:rPr>
@@ -1184,7 +1324,19 @@
           <w:highlight w:val="yellow"/>
           <w:lang w:val="en-US" w:eastAsia="de-CH"/>
         </w:rPr>
-        <w:t>oil, dollar etc.py</w:t>
+        <w:t>Additional Data extraction</w:t>
+      </w:r>
+      <w:r>
+        <w:rPr>
+          <w:rFonts w:ascii="Segoe UI" w:eastAsia="Times New Roman" w:hAnsi="Segoe UI" w:cs="Segoe UI"/>
+          <w:bCs/>
+          <w:color w:val="24292E"/>
+          <w:sz w:val="24"/>
+          <w:szCs w:val="24"/>
+          <w:highlight w:val="yellow"/>
+          <w:lang w:val="en-US" w:eastAsia="de-CH"/>
+        </w:rPr>
+        <w:t>.py</w:t>
       </w:r>
       <w:r>
         <w:rPr>
@@ -1289,7 +1441,19 @@
           <w:highlight w:val="yellow"/>
           <w:lang w:val="en-US" w:eastAsia="de-CH"/>
         </w:rPr>
-        <w:t>sentiment.py</w:t>
+        <w:t>Sentiment Analysis and Summarizer</w:t>
+      </w:r>
+      <w:r>
+        <w:rPr>
+          <w:rFonts w:ascii="Segoe UI" w:eastAsia="Times New Roman" w:hAnsi="Segoe UI" w:cs="Segoe UI"/>
+          <w:bCs/>
+          <w:color w:val="24292E"/>
+          <w:sz w:val="24"/>
+          <w:szCs w:val="24"/>
+          <w:highlight w:val="yellow"/>
+          <w:lang w:val="en-US" w:eastAsia="de-CH"/>
+        </w:rPr>
+        <w:t>.py</w:t>
       </w:r>
       <w:r>
         <w:rPr>
@@ -1377,6 +1541,7 @@
           <w:szCs w:val="24"/>
           <w:lang w:val="en-US" w:eastAsia="de-CH"/>
         </w:rPr>
+        <w:lastRenderedPageBreak/>
         <w:t xml:space="preserve">The </w:t>
       </w:r>
       <w:proofErr w:type="spellStart"/>
@@ -1478,38 +1643,21 @@
           <w:szCs w:val="24"/>
           <w:lang w:val="en-US" w:eastAsia="de-CH"/>
         </w:rPr>
-        <w:lastRenderedPageBreak/>
         <w:t>REQUIREMENTS</w:t>
       </w:r>
-    </w:p>
-    <w:p>
-      <w:pPr>
-        <w:pBdr>
-          <w:bottom w:val="single" w:sz="6" w:space="4" w:color="EAECEF"/>
-        </w:pBdr>
-        <w:shd w:val="clear" w:color="auto" w:fill="FFFFFF"/>
-        <w:spacing w:before="360" w:after="240" w:line="240" w:lineRule="auto"/>
-        <w:outlineLvl w:val="1"/>
-        <w:rPr>
-          <w:rFonts w:ascii="Segoe UI" w:eastAsia="Times New Roman" w:hAnsi="Segoe UI" w:cs="Segoe UI"/>
-          <w:bCs/>
-          <w:color w:val="24292E"/>
-          <w:sz w:val="24"/>
-          <w:szCs w:val="24"/>
-          <w:lang w:val="en-US" w:eastAsia="de-CH"/>
-        </w:rPr>
-      </w:pPr>
-      <w:r>
-        <w:rPr>
-          <w:rFonts w:ascii="Segoe UI" w:eastAsia="Times New Roman" w:hAnsi="Segoe UI" w:cs="Segoe UI"/>
-          <w:bCs/>
-          <w:color w:val="24292E"/>
-          <w:sz w:val="24"/>
-          <w:szCs w:val="24"/>
-          <w:lang w:val="en-US" w:eastAsia="de-CH"/>
-        </w:rPr>
-        <w:t>Combined</w:t>
-      </w:r>
+      <w:r>
+        <w:rPr>
+          <w:rFonts w:ascii="Segoe UI" w:eastAsia="Times New Roman" w:hAnsi="Segoe UI" w:cs="Segoe UI"/>
+          <w:bCs/>
+          <w:color w:val="24292E"/>
+          <w:sz w:val="24"/>
+          <w:szCs w:val="24"/>
+          <w:lang w:val="en-US" w:eastAsia="de-CH"/>
+        </w:rPr>
+        <w:t xml:space="preserve"> (Python packages)</w:t>
+      </w:r>
+      <w:bookmarkStart w:id="0" w:name="_GoBack"/>
+      <w:bookmarkEnd w:id="0"/>
     </w:p>
     <w:p>
       <w:pPr>
@@ -1533,6 +1681,7 @@
           <w:lang w:val="en-US" w:eastAsia="de-CH"/>
         </w:rPr>
       </w:pPr>
+      <w:proofErr w:type="spellStart"/>
       <w:r>
         <w:rPr>
           <w:rFonts w:ascii="Segoe UI" w:eastAsia="Times New Roman" w:hAnsi="Segoe UI" w:cs="Segoe UI"/>
@@ -1566,6 +1715,7 @@
         </w:rPr>
         <w:t>im</w:t>
       </w:r>
+      <w:proofErr w:type="spellEnd"/>
     </w:p>
     <w:p>
       <w:pPr>
@@ -2124,8 +2274,6 @@
         </w:rPr>
         <w:t>tensorflow</w:t>
       </w:r>
-      <w:bookmarkStart w:id="0" w:name="_GoBack"/>
-      <w:bookmarkEnd w:id="0"/>
     </w:p>
     <w:p>
       <w:pPr>
@@ -2231,1112 +2379,6 @@
           <w:lang w:val="en-US" w:eastAsia="de-CH"/>
         </w:rPr>
         <w:t>math</w:t>
-      </w:r>
-    </w:p>
-    <w:p>
-      <w:pPr>
-        <w:pBdr>
-          <w:bottom w:val="single" w:sz="6" w:space="4" w:color="EAECEF"/>
-        </w:pBdr>
-        <w:shd w:val="clear" w:color="auto" w:fill="FFFFFF"/>
-        <w:spacing w:before="360" w:after="240" w:line="240" w:lineRule="auto"/>
-        <w:outlineLvl w:val="1"/>
-        <w:rPr>
-          <w:rFonts w:ascii="Segoe UI" w:eastAsia="Times New Roman" w:hAnsi="Segoe UI" w:cs="Segoe UI"/>
-          <w:bCs/>
-          <w:color w:val="24292E"/>
-          <w:sz w:val="24"/>
-          <w:szCs w:val="24"/>
-          <w:lang w:val="en-US" w:eastAsia="de-CH"/>
-        </w:rPr>
-      </w:pPr>
-      <w:r>
-        <w:rPr>
-          <w:rFonts w:ascii="Segoe UI" w:eastAsia="Times New Roman" w:hAnsi="Segoe UI" w:cs="Segoe UI"/>
-          <w:bCs/>
-          <w:color w:val="24292E"/>
-          <w:sz w:val="24"/>
-          <w:szCs w:val="24"/>
-          <w:lang w:val="en-US" w:eastAsia="de-CH"/>
-        </w:rPr>
-        <w:t xml:space="preserve">For the </w:t>
-      </w:r>
-      <w:r>
-        <w:rPr>
-          <w:rFonts w:ascii="Segoe UI" w:eastAsia="Times New Roman" w:hAnsi="Segoe UI" w:cs="Segoe UI"/>
-          <w:bCs/>
-          <w:color w:val="24292E"/>
-          <w:sz w:val="24"/>
-          <w:szCs w:val="24"/>
-          <w:highlight w:val="yellow"/>
-          <w:lang w:val="en-US" w:eastAsia="de-CH"/>
-        </w:rPr>
-        <w:t>Sentiment and Summarizer</w:t>
-      </w:r>
-    </w:p>
-    <w:p>
-      <w:pPr>
-        <w:pStyle w:val="ListParagraph"/>
-        <w:numPr>
-          <w:ilvl w:val="0"/>
-          <w:numId w:val="17"/>
-        </w:numPr>
-        <w:pBdr>
-          <w:bottom w:val="single" w:sz="6" w:space="4" w:color="EAECEF"/>
-        </w:pBdr>
-        <w:shd w:val="clear" w:color="auto" w:fill="FFFFFF"/>
-        <w:spacing w:before="360" w:after="240" w:line="240" w:lineRule="auto"/>
-        <w:outlineLvl w:val="1"/>
-        <w:rPr>
-          <w:rFonts w:ascii="Segoe UI" w:eastAsia="Times New Roman" w:hAnsi="Segoe UI" w:cs="Segoe UI"/>
-          <w:bCs/>
-          <w:color w:val="24292E"/>
-          <w:sz w:val="24"/>
-          <w:szCs w:val="24"/>
-          <w:lang w:val="en-US" w:eastAsia="de-CH"/>
-        </w:rPr>
-      </w:pPr>
-      <w:proofErr w:type="spellStart"/>
-      <w:r>
-        <w:rPr>
-          <w:rFonts w:ascii="Segoe UI" w:eastAsia="Times New Roman" w:hAnsi="Segoe UI" w:cs="Segoe UI"/>
-          <w:bCs/>
-          <w:color w:val="24292E"/>
-          <w:sz w:val="24"/>
-          <w:szCs w:val="24"/>
-          <w:lang w:val="en-US" w:eastAsia="de-CH"/>
-        </w:rPr>
-        <w:t>gensim</w:t>
-      </w:r>
-      <w:proofErr w:type="spellEnd"/>
-    </w:p>
-    <w:p>
-      <w:pPr>
-        <w:pStyle w:val="ListParagraph"/>
-        <w:numPr>
-          <w:ilvl w:val="0"/>
-          <w:numId w:val="17"/>
-        </w:numPr>
-        <w:pBdr>
-          <w:bottom w:val="single" w:sz="6" w:space="4" w:color="EAECEF"/>
-        </w:pBdr>
-        <w:shd w:val="clear" w:color="auto" w:fill="FFFFFF"/>
-        <w:spacing w:before="360" w:after="240" w:line="240" w:lineRule="auto"/>
-        <w:outlineLvl w:val="1"/>
-        <w:rPr>
-          <w:rFonts w:ascii="Segoe UI" w:eastAsia="Times New Roman" w:hAnsi="Segoe UI" w:cs="Segoe UI"/>
-          <w:bCs/>
-          <w:color w:val="24292E"/>
-          <w:sz w:val="24"/>
-          <w:szCs w:val="24"/>
-          <w:lang w:val="en-US" w:eastAsia="de-CH"/>
-        </w:rPr>
-      </w:pPr>
-      <w:proofErr w:type="spellStart"/>
-      <w:r>
-        <w:rPr>
-          <w:rFonts w:ascii="Segoe UI" w:eastAsia="Times New Roman" w:hAnsi="Segoe UI" w:cs="Segoe UI"/>
-          <w:bCs/>
-          <w:color w:val="24292E"/>
-          <w:sz w:val="24"/>
-          <w:szCs w:val="24"/>
-          <w:lang w:val="en-US" w:eastAsia="de-CH"/>
-        </w:rPr>
-        <w:t>vaderSentiment</w:t>
-      </w:r>
-      <w:proofErr w:type="spellEnd"/>
-    </w:p>
-    <w:p>
-      <w:pPr>
-        <w:pStyle w:val="ListParagraph"/>
-        <w:numPr>
-          <w:ilvl w:val="0"/>
-          <w:numId w:val="17"/>
-        </w:numPr>
-        <w:pBdr>
-          <w:bottom w:val="single" w:sz="6" w:space="4" w:color="EAECEF"/>
-        </w:pBdr>
-        <w:shd w:val="clear" w:color="auto" w:fill="FFFFFF"/>
-        <w:spacing w:before="360" w:after="240" w:line="240" w:lineRule="auto"/>
-        <w:outlineLvl w:val="1"/>
-        <w:rPr>
-          <w:rFonts w:ascii="Segoe UI" w:eastAsia="Times New Roman" w:hAnsi="Segoe UI" w:cs="Segoe UI"/>
-          <w:bCs/>
-          <w:color w:val="24292E"/>
-          <w:sz w:val="24"/>
-          <w:szCs w:val="24"/>
-          <w:lang w:val="en-US" w:eastAsia="de-CH"/>
-        </w:rPr>
-      </w:pPr>
-      <w:r>
-        <w:rPr>
-          <w:rFonts w:ascii="Segoe UI" w:eastAsia="Times New Roman" w:hAnsi="Segoe UI" w:cs="Segoe UI"/>
-          <w:bCs/>
-          <w:color w:val="24292E"/>
-          <w:sz w:val="24"/>
-          <w:szCs w:val="24"/>
-          <w:lang w:val="en-US" w:eastAsia="de-CH"/>
-        </w:rPr>
-        <w:t>pandas</w:t>
-      </w:r>
-    </w:p>
-    <w:p>
-      <w:pPr>
-        <w:pStyle w:val="ListParagraph"/>
-        <w:numPr>
-          <w:ilvl w:val="0"/>
-          <w:numId w:val="17"/>
-        </w:numPr>
-        <w:pBdr>
-          <w:bottom w:val="single" w:sz="6" w:space="4" w:color="EAECEF"/>
-        </w:pBdr>
-        <w:shd w:val="clear" w:color="auto" w:fill="FFFFFF"/>
-        <w:spacing w:before="360" w:after="240" w:line="240" w:lineRule="auto"/>
-        <w:outlineLvl w:val="1"/>
-        <w:rPr>
-          <w:rFonts w:ascii="Segoe UI" w:eastAsia="Times New Roman" w:hAnsi="Segoe UI" w:cs="Segoe UI"/>
-          <w:bCs/>
-          <w:color w:val="24292E"/>
-          <w:sz w:val="24"/>
-          <w:szCs w:val="24"/>
-          <w:lang w:val="en-US" w:eastAsia="de-CH"/>
-        </w:rPr>
-      </w:pPr>
-      <w:proofErr w:type="spellStart"/>
-      <w:r>
-        <w:rPr>
-          <w:rFonts w:ascii="Segoe UI" w:eastAsia="Times New Roman" w:hAnsi="Segoe UI" w:cs="Segoe UI"/>
-          <w:bCs/>
-          <w:color w:val="24292E"/>
-          <w:sz w:val="24"/>
-          <w:szCs w:val="24"/>
-          <w:lang w:val="en-US" w:eastAsia="de-CH"/>
-        </w:rPr>
-        <w:t>numpy</w:t>
-      </w:r>
-      <w:proofErr w:type="spellEnd"/>
-    </w:p>
-    <w:p>
-      <w:pPr>
-        <w:pBdr>
-          <w:bottom w:val="single" w:sz="6" w:space="4" w:color="EAECEF"/>
-        </w:pBdr>
-        <w:shd w:val="clear" w:color="auto" w:fill="FFFFFF"/>
-        <w:spacing w:before="360" w:after="240" w:line="240" w:lineRule="auto"/>
-        <w:outlineLvl w:val="1"/>
-        <w:rPr>
-          <w:rFonts w:ascii="Segoe UI" w:eastAsia="Times New Roman" w:hAnsi="Segoe UI" w:cs="Segoe UI"/>
-          <w:bCs/>
-          <w:color w:val="24292E"/>
-          <w:sz w:val="24"/>
-          <w:szCs w:val="24"/>
-          <w:highlight w:val="yellow"/>
-          <w:lang w:val="en-US" w:eastAsia="de-CH"/>
-        </w:rPr>
-      </w:pPr>
-      <w:r>
-        <w:rPr>
-          <w:rFonts w:ascii="Segoe UI" w:eastAsia="Times New Roman" w:hAnsi="Segoe UI" w:cs="Segoe UI"/>
-          <w:bCs/>
-          <w:color w:val="24292E"/>
-          <w:sz w:val="24"/>
-          <w:szCs w:val="24"/>
-          <w:lang w:val="en-US" w:eastAsia="de-CH"/>
-        </w:rPr>
-        <w:t xml:space="preserve">For the </w:t>
-      </w:r>
-      <w:r>
-        <w:rPr>
-          <w:rFonts w:ascii="Segoe UI" w:eastAsia="Times New Roman" w:hAnsi="Segoe UI" w:cs="Segoe UI"/>
-          <w:bCs/>
-          <w:color w:val="24292E"/>
-          <w:sz w:val="24"/>
-          <w:szCs w:val="24"/>
-          <w:highlight w:val="yellow"/>
-          <w:lang w:val="en-US" w:eastAsia="de-CH"/>
-        </w:rPr>
-        <w:t>IC Test file</w:t>
-      </w:r>
-      <w:r>
-        <w:rPr>
-          <w:rFonts w:ascii="Segoe UI" w:eastAsia="Times New Roman" w:hAnsi="Segoe UI" w:cs="Segoe UI"/>
-          <w:bCs/>
-          <w:color w:val="24292E"/>
-          <w:sz w:val="24"/>
-          <w:szCs w:val="24"/>
-          <w:highlight w:val="yellow"/>
-          <w:lang w:val="en-US" w:eastAsia="de-CH"/>
-        </w:rPr>
-        <w:t xml:space="preserve"> </w:t>
-      </w:r>
-      <w:r>
-        <w:rPr>
-          <w:rFonts w:ascii="Segoe UI" w:eastAsia="Times New Roman" w:hAnsi="Segoe UI" w:cs="Segoe UI"/>
-          <w:bCs/>
-          <w:color w:val="24292E"/>
-          <w:sz w:val="24"/>
-          <w:szCs w:val="24"/>
-          <w:lang w:val="en-US" w:eastAsia="de-CH"/>
-        </w:rPr>
-        <w:t>and</w:t>
-      </w:r>
-      <w:r>
-        <w:rPr>
-          <w:rFonts w:ascii="Segoe UI" w:eastAsia="Times New Roman" w:hAnsi="Segoe UI" w:cs="Segoe UI"/>
-          <w:bCs/>
-          <w:color w:val="24292E"/>
-          <w:sz w:val="24"/>
-          <w:szCs w:val="24"/>
-          <w:highlight w:val="yellow"/>
-          <w:lang w:val="en-US" w:eastAsia="de-CH"/>
-        </w:rPr>
-        <w:t xml:space="preserve"> oil, dollar file</w:t>
-      </w:r>
-    </w:p>
-    <w:p>
-      <w:pPr>
-        <w:pStyle w:val="ListParagraph"/>
-        <w:numPr>
-          <w:ilvl w:val="0"/>
-          <w:numId w:val="18"/>
-        </w:numPr>
-        <w:pBdr>
-          <w:bottom w:val="single" w:sz="6" w:space="4" w:color="EAECEF"/>
-        </w:pBdr>
-        <w:shd w:val="clear" w:color="auto" w:fill="FFFFFF"/>
-        <w:spacing w:before="360" w:after="240" w:line="240" w:lineRule="auto"/>
-        <w:outlineLvl w:val="1"/>
-        <w:rPr>
-          <w:rFonts w:ascii="Segoe UI" w:eastAsia="Times New Roman" w:hAnsi="Segoe UI" w:cs="Segoe UI"/>
-          <w:bCs/>
-          <w:color w:val="24292E"/>
-          <w:sz w:val="24"/>
-          <w:szCs w:val="24"/>
-          <w:lang w:val="en-US" w:eastAsia="de-CH"/>
-        </w:rPr>
-      </w:pPr>
-      <w:proofErr w:type="spellStart"/>
-      <w:r>
-        <w:rPr>
-          <w:rFonts w:ascii="Segoe UI" w:eastAsia="Times New Roman" w:hAnsi="Segoe UI" w:cs="Segoe UI"/>
-          <w:bCs/>
-          <w:color w:val="24292E"/>
-          <w:sz w:val="24"/>
-          <w:szCs w:val="24"/>
-          <w:lang w:val="en-US" w:eastAsia="de-CH"/>
-        </w:rPr>
-        <w:t>quandl</w:t>
-      </w:r>
-      <w:proofErr w:type="spellEnd"/>
-    </w:p>
-    <w:p>
-      <w:pPr>
-        <w:pStyle w:val="ListParagraph"/>
-        <w:numPr>
-          <w:ilvl w:val="0"/>
-          <w:numId w:val="18"/>
-        </w:numPr>
-        <w:pBdr>
-          <w:bottom w:val="single" w:sz="6" w:space="4" w:color="EAECEF"/>
-        </w:pBdr>
-        <w:shd w:val="clear" w:color="auto" w:fill="FFFFFF"/>
-        <w:spacing w:before="360" w:after="240" w:line="240" w:lineRule="auto"/>
-        <w:outlineLvl w:val="1"/>
-        <w:rPr>
-          <w:rFonts w:ascii="Segoe UI" w:eastAsia="Times New Roman" w:hAnsi="Segoe UI" w:cs="Segoe UI"/>
-          <w:bCs/>
-          <w:color w:val="24292E"/>
-          <w:sz w:val="24"/>
-          <w:szCs w:val="24"/>
-          <w:lang w:val="en-US" w:eastAsia="de-CH"/>
-        </w:rPr>
-      </w:pPr>
-      <w:r>
-        <w:rPr>
-          <w:rFonts w:ascii="Segoe UI" w:eastAsia="Times New Roman" w:hAnsi="Segoe UI" w:cs="Segoe UI"/>
-          <w:bCs/>
-          <w:color w:val="24292E"/>
-          <w:sz w:val="24"/>
-          <w:szCs w:val="24"/>
-          <w:lang w:val="en-US" w:eastAsia="de-CH"/>
-        </w:rPr>
-        <w:t>bs4</w:t>
-      </w:r>
-    </w:p>
-    <w:p>
-      <w:pPr>
-        <w:pStyle w:val="ListParagraph"/>
-        <w:numPr>
-          <w:ilvl w:val="0"/>
-          <w:numId w:val="18"/>
-        </w:numPr>
-        <w:pBdr>
-          <w:bottom w:val="single" w:sz="6" w:space="4" w:color="EAECEF"/>
-        </w:pBdr>
-        <w:shd w:val="clear" w:color="auto" w:fill="FFFFFF"/>
-        <w:spacing w:before="360" w:after="240" w:line="240" w:lineRule="auto"/>
-        <w:outlineLvl w:val="1"/>
-        <w:rPr>
-          <w:rFonts w:ascii="Segoe UI" w:eastAsia="Times New Roman" w:hAnsi="Segoe UI" w:cs="Segoe UI"/>
-          <w:bCs/>
-          <w:color w:val="24292E"/>
-          <w:sz w:val="24"/>
-          <w:szCs w:val="24"/>
-          <w:lang w:val="en-US" w:eastAsia="de-CH"/>
-        </w:rPr>
-      </w:pPr>
-      <w:r>
-        <w:rPr>
-          <w:rFonts w:ascii="Segoe UI" w:eastAsia="Times New Roman" w:hAnsi="Segoe UI" w:cs="Segoe UI"/>
-          <w:bCs/>
-          <w:color w:val="24292E"/>
-          <w:sz w:val="24"/>
-          <w:szCs w:val="24"/>
-          <w:lang w:val="en-US" w:eastAsia="de-CH"/>
-        </w:rPr>
-        <w:t>datetime</w:t>
-      </w:r>
-    </w:p>
-    <w:p>
-      <w:pPr>
-        <w:pStyle w:val="ListParagraph"/>
-        <w:numPr>
-          <w:ilvl w:val="0"/>
-          <w:numId w:val="18"/>
-        </w:numPr>
-        <w:pBdr>
-          <w:bottom w:val="single" w:sz="6" w:space="4" w:color="EAECEF"/>
-        </w:pBdr>
-        <w:shd w:val="clear" w:color="auto" w:fill="FFFFFF"/>
-        <w:spacing w:before="360" w:after="240" w:line="240" w:lineRule="auto"/>
-        <w:outlineLvl w:val="1"/>
-        <w:rPr>
-          <w:rFonts w:ascii="Segoe UI" w:eastAsia="Times New Roman" w:hAnsi="Segoe UI" w:cs="Segoe UI"/>
-          <w:bCs/>
-          <w:color w:val="24292E"/>
-          <w:sz w:val="24"/>
-          <w:szCs w:val="24"/>
-          <w:lang w:val="en-US" w:eastAsia="de-CH"/>
-        </w:rPr>
-      </w:pPr>
-      <w:r>
-        <w:rPr>
-          <w:rFonts w:ascii="Segoe UI" w:eastAsia="Times New Roman" w:hAnsi="Segoe UI" w:cs="Segoe UI"/>
-          <w:bCs/>
-          <w:color w:val="24292E"/>
-          <w:sz w:val="24"/>
-          <w:szCs w:val="24"/>
-          <w:lang w:val="en-US" w:eastAsia="de-CH"/>
-        </w:rPr>
-        <w:t>matplotlib</w:t>
-      </w:r>
-    </w:p>
-    <w:p>
-      <w:pPr>
-        <w:pStyle w:val="ListParagraph"/>
-        <w:numPr>
-          <w:ilvl w:val="0"/>
-          <w:numId w:val="18"/>
-        </w:numPr>
-        <w:pBdr>
-          <w:bottom w:val="single" w:sz="6" w:space="4" w:color="EAECEF"/>
-        </w:pBdr>
-        <w:shd w:val="clear" w:color="auto" w:fill="FFFFFF"/>
-        <w:spacing w:before="360" w:after="240" w:line="240" w:lineRule="auto"/>
-        <w:outlineLvl w:val="1"/>
-        <w:rPr>
-          <w:rFonts w:ascii="Segoe UI" w:eastAsia="Times New Roman" w:hAnsi="Segoe UI" w:cs="Segoe UI"/>
-          <w:bCs/>
-          <w:color w:val="24292E"/>
-          <w:sz w:val="24"/>
-          <w:szCs w:val="24"/>
-          <w:lang w:val="en-US" w:eastAsia="de-CH"/>
-        </w:rPr>
-      </w:pPr>
-      <w:proofErr w:type="spellStart"/>
-      <w:r>
-        <w:rPr>
-          <w:rFonts w:ascii="Segoe UI" w:eastAsia="Times New Roman" w:hAnsi="Segoe UI" w:cs="Segoe UI"/>
-          <w:bCs/>
-          <w:color w:val="24292E"/>
-          <w:sz w:val="24"/>
-          <w:szCs w:val="24"/>
-          <w:lang w:val="en-US" w:eastAsia="de-CH"/>
-        </w:rPr>
-        <w:t>numpy</w:t>
-      </w:r>
-      <w:proofErr w:type="spellEnd"/>
-    </w:p>
-    <w:p>
-      <w:pPr>
-        <w:pStyle w:val="ListParagraph"/>
-        <w:numPr>
-          <w:ilvl w:val="0"/>
-          <w:numId w:val="18"/>
-        </w:numPr>
-        <w:pBdr>
-          <w:bottom w:val="single" w:sz="6" w:space="4" w:color="EAECEF"/>
-        </w:pBdr>
-        <w:shd w:val="clear" w:color="auto" w:fill="FFFFFF"/>
-        <w:spacing w:before="360" w:after="240" w:line="240" w:lineRule="auto"/>
-        <w:outlineLvl w:val="1"/>
-        <w:rPr>
-          <w:rFonts w:ascii="Segoe UI" w:eastAsia="Times New Roman" w:hAnsi="Segoe UI" w:cs="Segoe UI"/>
-          <w:bCs/>
-          <w:color w:val="24292E"/>
-          <w:sz w:val="24"/>
-          <w:szCs w:val="24"/>
-          <w:lang w:val="en-US" w:eastAsia="de-CH"/>
-        </w:rPr>
-      </w:pPr>
-      <w:r>
-        <w:rPr>
-          <w:rFonts w:ascii="Segoe UI" w:eastAsia="Times New Roman" w:hAnsi="Segoe UI" w:cs="Segoe UI"/>
-          <w:bCs/>
-          <w:color w:val="24292E"/>
-          <w:sz w:val="24"/>
-          <w:szCs w:val="24"/>
-          <w:lang w:val="en-US" w:eastAsia="de-CH"/>
-        </w:rPr>
-        <w:t>csv</w:t>
-      </w:r>
-    </w:p>
-    <w:p>
-      <w:pPr>
-        <w:pStyle w:val="ListParagraph"/>
-        <w:numPr>
-          <w:ilvl w:val="0"/>
-          <w:numId w:val="18"/>
-        </w:numPr>
-        <w:pBdr>
-          <w:bottom w:val="single" w:sz="6" w:space="4" w:color="EAECEF"/>
-        </w:pBdr>
-        <w:shd w:val="clear" w:color="auto" w:fill="FFFFFF"/>
-        <w:spacing w:before="360" w:after="240" w:line="240" w:lineRule="auto"/>
-        <w:outlineLvl w:val="1"/>
-        <w:rPr>
-          <w:rFonts w:ascii="Segoe UI" w:eastAsia="Times New Roman" w:hAnsi="Segoe UI" w:cs="Segoe UI"/>
-          <w:bCs/>
-          <w:color w:val="24292E"/>
-          <w:sz w:val="24"/>
-          <w:szCs w:val="24"/>
-          <w:lang w:val="en-US" w:eastAsia="de-CH"/>
-        </w:rPr>
-      </w:pPr>
-      <w:proofErr w:type="spellStart"/>
-      <w:r>
-        <w:rPr>
-          <w:rFonts w:ascii="Segoe UI" w:eastAsia="Times New Roman" w:hAnsi="Segoe UI" w:cs="Segoe UI"/>
-          <w:bCs/>
-          <w:color w:val="24292E"/>
-          <w:sz w:val="24"/>
-          <w:szCs w:val="24"/>
-          <w:lang w:val="en-US" w:eastAsia="de-CH"/>
-        </w:rPr>
-        <w:t>os</w:t>
-      </w:r>
-      <w:proofErr w:type="spellEnd"/>
-    </w:p>
-    <w:p>
-      <w:pPr>
-        <w:pStyle w:val="ListParagraph"/>
-        <w:numPr>
-          <w:ilvl w:val="0"/>
-          <w:numId w:val="18"/>
-        </w:numPr>
-        <w:pBdr>
-          <w:bottom w:val="single" w:sz="6" w:space="4" w:color="EAECEF"/>
-        </w:pBdr>
-        <w:shd w:val="clear" w:color="auto" w:fill="FFFFFF"/>
-        <w:spacing w:before="360" w:after="240" w:line="240" w:lineRule="auto"/>
-        <w:outlineLvl w:val="1"/>
-        <w:rPr>
-          <w:rFonts w:ascii="Segoe UI" w:eastAsia="Times New Roman" w:hAnsi="Segoe UI" w:cs="Segoe UI"/>
-          <w:bCs/>
-          <w:color w:val="24292E"/>
-          <w:sz w:val="24"/>
-          <w:szCs w:val="24"/>
-          <w:lang w:val="en-US" w:eastAsia="de-CH"/>
-        </w:rPr>
-      </w:pPr>
-      <w:r>
-        <w:rPr>
-          <w:rFonts w:ascii="Segoe UI" w:eastAsia="Times New Roman" w:hAnsi="Segoe UI" w:cs="Segoe UI"/>
-          <w:bCs/>
-          <w:color w:val="24292E"/>
-          <w:sz w:val="24"/>
-          <w:szCs w:val="24"/>
-          <w:lang w:val="en-US" w:eastAsia="de-CH"/>
-        </w:rPr>
-        <w:t>pandas</w:t>
-      </w:r>
-    </w:p>
-    <w:p>
-      <w:pPr>
-        <w:pStyle w:val="ListParagraph"/>
-        <w:numPr>
-          <w:ilvl w:val="0"/>
-          <w:numId w:val="18"/>
-        </w:numPr>
-        <w:pBdr>
-          <w:bottom w:val="single" w:sz="6" w:space="4" w:color="EAECEF"/>
-        </w:pBdr>
-        <w:shd w:val="clear" w:color="auto" w:fill="FFFFFF"/>
-        <w:spacing w:before="360" w:after="240" w:line="240" w:lineRule="auto"/>
-        <w:outlineLvl w:val="1"/>
-        <w:rPr>
-          <w:rFonts w:ascii="Segoe UI" w:eastAsia="Times New Roman" w:hAnsi="Segoe UI" w:cs="Segoe UI"/>
-          <w:bCs/>
-          <w:color w:val="24292E"/>
-          <w:sz w:val="24"/>
-          <w:szCs w:val="24"/>
-          <w:lang w:val="en-US" w:eastAsia="de-CH"/>
-        </w:rPr>
-      </w:pPr>
-      <w:proofErr w:type="spellStart"/>
-      <w:r>
-        <w:rPr>
-          <w:rFonts w:ascii="Segoe UI" w:eastAsia="Times New Roman" w:hAnsi="Segoe UI" w:cs="Segoe UI"/>
-          <w:bCs/>
-          <w:color w:val="24292E"/>
-          <w:sz w:val="24"/>
-          <w:szCs w:val="24"/>
-          <w:lang w:val="en-US" w:eastAsia="de-CH"/>
-        </w:rPr>
-        <w:lastRenderedPageBreak/>
-        <w:t>pandas_datareader</w:t>
-      </w:r>
-      <w:proofErr w:type="spellEnd"/>
-    </w:p>
-    <w:p>
-      <w:pPr>
-        <w:pStyle w:val="ListParagraph"/>
-        <w:numPr>
-          <w:ilvl w:val="0"/>
-          <w:numId w:val="18"/>
-        </w:numPr>
-        <w:pBdr>
-          <w:bottom w:val="single" w:sz="6" w:space="4" w:color="EAECEF"/>
-        </w:pBdr>
-        <w:shd w:val="clear" w:color="auto" w:fill="FFFFFF"/>
-        <w:spacing w:before="360" w:after="240" w:line="240" w:lineRule="auto"/>
-        <w:outlineLvl w:val="1"/>
-        <w:rPr>
-          <w:rFonts w:ascii="Segoe UI" w:eastAsia="Times New Roman" w:hAnsi="Segoe UI" w:cs="Segoe UI"/>
-          <w:bCs/>
-          <w:color w:val="24292E"/>
-          <w:sz w:val="24"/>
-          <w:szCs w:val="24"/>
-          <w:lang w:val="en-US" w:eastAsia="de-CH"/>
-        </w:rPr>
-      </w:pPr>
-      <w:r>
-        <w:rPr>
-          <w:rFonts w:ascii="Segoe UI" w:eastAsia="Times New Roman" w:hAnsi="Segoe UI" w:cs="Segoe UI"/>
-          <w:bCs/>
-          <w:color w:val="24292E"/>
-          <w:sz w:val="24"/>
-          <w:szCs w:val="24"/>
-          <w:lang w:val="en-US" w:eastAsia="de-CH"/>
-        </w:rPr>
-        <w:t>pickle</w:t>
-      </w:r>
-    </w:p>
-    <w:p>
-      <w:pPr>
-        <w:pStyle w:val="ListParagraph"/>
-        <w:numPr>
-          <w:ilvl w:val="0"/>
-          <w:numId w:val="18"/>
-        </w:numPr>
-        <w:pBdr>
-          <w:bottom w:val="single" w:sz="6" w:space="4" w:color="EAECEF"/>
-        </w:pBdr>
-        <w:shd w:val="clear" w:color="auto" w:fill="FFFFFF"/>
-        <w:spacing w:before="360" w:after="240" w:line="240" w:lineRule="auto"/>
-        <w:outlineLvl w:val="1"/>
-        <w:rPr>
-          <w:rFonts w:ascii="Segoe UI" w:eastAsia="Times New Roman" w:hAnsi="Segoe UI" w:cs="Segoe UI"/>
-          <w:bCs/>
-          <w:color w:val="24292E"/>
-          <w:sz w:val="24"/>
-          <w:szCs w:val="24"/>
-          <w:lang w:val="en-US" w:eastAsia="de-CH"/>
-        </w:rPr>
-      </w:pPr>
-      <w:r>
-        <w:rPr>
-          <w:rFonts w:ascii="Segoe UI" w:eastAsia="Times New Roman" w:hAnsi="Segoe UI" w:cs="Segoe UI"/>
-          <w:bCs/>
-          <w:color w:val="24292E"/>
-          <w:sz w:val="24"/>
-          <w:szCs w:val="24"/>
-          <w:lang w:val="en-US" w:eastAsia="de-CH"/>
-        </w:rPr>
-        <w:t>requests</w:t>
-      </w:r>
-    </w:p>
-    <w:p>
-      <w:pPr>
-        <w:pStyle w:val="ListParagraph"/>
-        <w:numPr>
-          <w:ilvl w:val="0"/>
-          <w:numId w:val="18"/>
-        </w:numPr>
-        <w:pBdr>
-          <w:bottom w:val="single" w:sz="6" w:space="4" w:color="EAECEF"/>
-        </w:pBdr>
-        <w:shd w:val="clear" w:color="auto" w:fill="FFFFFF"/>
-        <w:spacing w:before="360" w:after="240" w:line="240" w:lineRule="auto"/>
-        <w:outlineLvl w:val="1"/>
-        <w:rPr>
-          <w:rFonts w:ascii="Segoe UI" w:eastAsia="Times New Roman" w:hAnsi="Segoe UI" w:cs="Segoe UI"/>
-          <w:bCs/>
-          <w:color w:val="24292E"/>
-          <w:sz w:val="24"/>
-          <w:szCs w:val="24"/>
-          <w:lang w:val="en-US" w:eastAsia="de-CH"/>
-        </w:rPr>
-      </w:pPr>
-      <w:r>
-        <w:rPr>
-          <w:rFonts w:ascii="Segoe UI" w:eastAsia="Times New Roman" w:hAnsi="Segoe UI" w:cs="Segoe UI"/>
-          <w:bCs/>
-          <w:color w:val="24292E"/>
-          <w:sz w:val="24"/>
-          <w:szCs w:val="24"/>
-          <w:lang w:val="en-US" w:eastAsia="de-CH"/>
-        </w:rPr>
-        <w:t>collections</w:t>
-      </w:r>
-    </w:p>
-    <w:p>
-      <w:pPr>
-        <w:pStyle w:val="ListParagraph"/>
-        <w:numPr>
-          <w:ilvl w:val="0"/>
-          <w:numId w:val="18"/>
-        </w:numPr>
-        <w:pBdr>
-          <w:bottom w:val="single" w:sz="6" w:space="4" w:color="EAECEF"/>
-        </w:pBdr>
-        <w:shd w:val="clear" w:color="auto" w:fill="FFFFFF"/>
-        <w:spacing w:before="360" w:after="240" w:line="240" w:lineRule="auto"/>
-        <w:outlineLvl w:val="1"/>
-        <w:rPr>
-          <w:rFonts w:ascii="Segoe UI" w:eastAsia="Times New Roman" w:hAnsi="Segoe UI" w:cs="Segoe UI"/>
-          <w:bCs/>
-          <w:color w:val="24292E"/>
-          <w:sz w:val="24"/>
-          <w:szCs w:val="24"/>
-          <w:lang w:val="en-US" w:eastAsia="de-CH"/>
-        </w:rPr>
-      </w:pPr>
-      <w:proofErr w:type="spellStart"/>
-      <w:r>
-        <w:rPr>
-          <w:rFonts w:ascii="Segoe UI" w:eastAsia="Times New Roman" w:hAnsi="Segoe UI" w:cs="Segoe UI"/>
-          <w:bCs/>
-          <w:color w:val="24292E"/>
-          <w:sz w:val="24"/>
-          <w:szCs w:val="24"/>
-          <w:lang w:val="en-US" w:eastAsia="de-CH"/>
-        </w:rPr>
-        <w:t>sklearn</w:t>
-      </w:r>
-      <w:proofErr w:type="spellEnd"/>
-    </w:p>
-    <w:p>
-      <w:pPr>
-        <w:pBdr>
-          <w:bottom w:val="single" w:sz="6" w:space="4" w:color="EAECEF"/>
-        </w:pBdr>
-        <w:shd w:val="clear" w:color="auto" w:fill="FFFFFF"/>
-        <w:spacing w:before="360" w:after="240" w:line="240" w:lineRule="auto"/>
-        <w:outlineLvl w:val="1"/>
-        <w:rPr>
-          <w:rFonts w:ascii="Segoe UI" w:eastAsia="Times New Roman" w:hAnsi="Segoe UI" w:cs="Segoe UI"/>
-          <w:bCs/>
-          <w:color w:val="24292E"/>
-          <w:sz w:val="24"/>
-          <w:szCs w:val="24"/>
-          <w:lang w:val="en-US" w:eastAsia="de-CH"/>
-        </w:rPr>
-      </w:pPr>
-      <w:r>
-        <w:rPr>
-          <w:rFonts w:ascii="Segoe UI" w:eastAsia="Times New Roman" w:hAnsi="Segoe UI" w:cs="Segoe UI"/>
-          <w:bCs/>
-          <w:color w:val="24292E"/>
-          <w:sz w:val="24"/>
-          <w:szCs w:val="24"/>
-          <w:lang w:val="en-US" w:eastAsia="de-CH"/>
-        </w:rPr>
-        <w:t xml:space="preserve">For </w:t>
-      </w:r>
-      <w:r>
-        <w:rPr>
-          <w:rFonts w:ascii="Segoe UI" w:eastAsia="Times New Roman" w:hAnsi="Segoe UI" w:cs="Segoe UI"/>
-          <w:bCs/>
-          <w:color w:val="24292E"/>
-          <w:sz w:val="24"/>
-          <w:szCs w:val="24"/>
-          <w:highlight w:val="yellow"/>
-          <w:lang w:val="en-US" w:eastAsia="de-CH"/>
-        </w:rPr>
-        <w:t>Test predict with test and train data</w:t>
-      </w:r>
-    </w:p>
-    <w:p>
-      <w:pPr>
-        <w:pStyle w:val="ListParagraph"/>
-        <w:numPr>
-          <w:ilvl w:val="0"/>
-          <w:numId w:val="19"/>
-        </w:numPr>
-        <w:pBdr>
-          <w:bottom w:val="single" w:sz="6" w:space="4" w:color="EAECEF"/>
-        </w:pBdr>
-        <w:shd w:val="clear" w:color="auto" w:fill="FFFFFF"/>
-        <w:spacing w:before="360" w:after="240" w:line="240" w:lineRule="auto"/>
-        <w:outlineLvl w:val="1"/>
-        <w:rPr>
-          <w:rFonts w:ascii="Segoe UI" w:eastAsia="Times New Roman" w:hAnsi="Segoe UI" w:cs="Segoe UI"/>
-          <w:bCs/>
-          <w:color w:val="24292E"/>
-          <w:sz w:val="24"/>
-          <w:szCs w:val="24"/>
-          <w:lang w:val="en-US" w:eastAsia="de-CH"/>
-        </w:rPr>
-      </w:pPr>
-      <w:proofErr w:type="spellStart"/>
-      <w:r>
-        <w:rPr>
-          <w:rFonts w:ascii="Segoe UI" w:eastAsia="Times New Roman" w:hAnsi="Segoe UI" w:cs="Segoe UI"/>
-          <w:bCs/>
-          <w:color w:val="24292E"/>
-          <w:sz w:val="24"/>
-          <w:szCs w:val="24"/>
-          <w:lang w:val="en-US" w:eastAsia="de-CH"/>
-        </w:rPr>
-        <w:t>tensorflow</w:t>
-      </w:r>
-      <w:proofErr w:type="spellEnd"/>
-    </w:p>
-    <w:p>
-      <w:pPr>
-        <w:pStyle w:val="ListParagraph"/>
-        <w:numPr>
-          <w:ilvl w:val="0"/>
-          <w:numId w:val="19"/>
-        </w:numPr>
-        <w:pBdr>
-          <w:bottom w:val="single" w:sz="6" w:space="4" w:color="EAECEF"/>
-        </w:pBdr>
-        <w:shd w:val="clear" w:color="auto" w:fill="FFFFFF"/>
-        <w:spacing w:before="360" w:after="240" w:line="240" w:lineRule="auto"/>
-        <w:outlineLvl w:val="1"/>
-        <w:rPr>
-          <w:rFonts w:ascii="Segoe UI" w:eastAsia="Times New Roman" w:hAnsi="Segoe UI" w:cs="Segoe UI"/>
-          <w:bCs/>
-          <w:color w:val="24292E"/>
-          <w:sz w:val="24"/>
-          <w:szCs w:val="24"/>
-          <w:lang w:val="en-US" w:eastAsia="de-CH"/>
-        </w:rPr>
-      </w:pPr>
-      <w:proofErr w:type="spellStart"/>
-      <w:r>
-        <w:rPr>
-          <w:rFonts w:ascii="Segoe UI" w:eastAsia="Times New Roman" w:hAnsi="Segoe UI" w:cs="Segoe UI"/>
-          <w:bCs/>
-          <w:color w:val="24292E"/>
-          <w:sz w:val="24"/>
-          <w:szCs w:val="24"/>
-          <w:lang w:val="en-US" w:eastAsia="de-CH"/>
-        </w:rPr>
-        <w:t>keras</w:t>
-      </w:r>
-      <w:proofErr w:type="spellEnd"/>
-    </w:p>
-    <w:p>
-      <w:pPr>
-        <w:pStyle w:val="ListParagraph"/>
-        <w:numPr>
-          <w:ilvl w:val="0"/>
-          <w:numId w:val="19"/>
-        </w:numPr>
-        <w:pBdr>
-          <w:bottom w:val="single" w:sz="6" w:space="4" w:color="EAECEF"/>
-        </w:pBdr>
-        <w:shd w:val="clear" w:color="auto" w:fill="FFFFFF"/>
-        <w:spacing w:before="360" w:after="240" w:line="240" w:lineRule="auto"/>
-        <w:outlineLvl w:val="1"/>
-        <w:rPr>
-          <w:rFonts w:ascii="Segoe UI" w:eastAsia="Times New Roman" w:hAnsi="Segoe UI" w:cs="Segoe UI"/>
-          <w:bCs/>
-          <w:color w:val="24292E"/>
-          <w:sz w:val="24"/>
-          <w:szCs w:val="24"/>
-          <w:lang w:val="en-US" w:eastAsia="de-CH"/>
-        </w:rPr>
-      </w:pPr>
-      <w:proofErr w:type="spellStart"/>
-      <w:r>
-        <w:rPr>
-          <w:rFonts w:ascii="Segoe UI" w:eastAsia="Times New Roman" w:hAnsi="Segoe UI" w:cs="Segoe UI"/>
-          <w:bCs/>
-          <w:color w:val="24292E"/>
-          <w:sz w:val="24"/>
-          <w:szCs w:val="24"/>
-          <w:lang w:val="en-US" w:eastAsia="de-CH"/>
-        </w:rPr>
-        <w:t>os</w:t>
-      </w:r>
-      <w:proofErr w:type="spellEnd"/>
-    </w:p>
-    <w:p>
-      <w:pPr>
-        <w:pStyle w:val="ListParagraph"/>
-        <w:numPr>
-          <w:ilvl w:val="0"/>
-          <w:numId w:val="19"/>
-        </w:numPr>
-        <w:pBdr>
-          <w:bottom w:val="single" w:sz="6" w:space="4" w:color="EAECEF"/>
-        </w:pBdr>
-        <w:shd w:val="clear" w:color="auto" w:fill="FFFFFF"/>
-        <w:spacing w:before="360" w:after="240" w:line="240" w:lineRule="auto"/>
-        <w:outlineLvl w:val="1"/>
-        <w:rPr>
-          <w:rFonts w:ascii="Segoe UI" w:eastAsia="Times New Roman" w:hAnsi="Segoe UI" w:cs="Segoe UI"/>
-          <w:bCs/>
-          <w:color w:val="24292E"/>
-          <w:sz w:val="24"/>
-          <w:szCs w:val="24"/>
-          <w:lang w:val="en-US" w:eastAsia="de-CH"/>
-        </w:rPr>
-      </w:pPr>
-      <w:proofErr w:type="spellStart"/>
-      <w:r>
-        <w:rPr>
-          <w:rFonts w:ascii="Segoe UI" w:eastAsia="Times New Roman" w:hAnsi="Segoe UI" w:cs="Segoe UI"/>
-          <w:bCs/>
-          <w:color w:val="24292E"/>
-          <w:sz w:val="24"/>
-          <w:szCs w:val="24"/>
-          <w:lang w:val="en-US" w:eastAsia="de-CH"/>
-        </w:rPr>
-        <w:t>importlib</w:t>
-      </w:r>
-      <w:proofErr w:type="spellEnd"/>
-    </w:p>
-    <w:p>
-      <w:pPr>
-        <w:pStyle w:val="ListParagraph"/>
-        <w:numPr>
-          <w:ilvl w:val="0"/>
-          <w:numId w:val="19"/>
-        </w:numPr>
-        <w:pBdr>
-          <w:bottom w:val="single" w:sz="6" w:space="4" w:color="EAECEF"/>
-        </w:pBdr>
-        <w:shd w:val="clear" w:color="auto" w:fill="FFFFFF"/>
-        <w:spacing w:before="360" w:after="240" w:line="240" w:lineRule="auto"/>
-        <w:outlineLvl w:val="1"/>
-        <w:rPr>
-          <w:rFonts w:ascii="Segoe UI" w:eastAsia="Times New Roman" w:hAnsi="Segoe UI" w:cs="Segoe UI"/>
-          <w:bCs/>
-          <w:color w:val="24292E"/>
-          <w:sz w:val="24"/>
-          <w:szCs w:val="24"/>
-          <w:lang w:val="en-US" w:eastAsia="de-CH"/>
-        </w:rPr>
-      </w:pPr>
-      <w:proofErr w:type="spellStart"/>
-      <w:r>
-        <w:rPr>
-          <w:rFonts w:ascii="Segoe UI" w:eastAsia="Times New Roman" w:hAnsi="Segoe UI" w:cs="Segoe UI"/>
-          <w:bCs/>
-          <w:color w:val="24292E"/>
-          <w:sz w:val="24"/>
-          <w:szCs w:val="24"/>
-          <w:lang w:val="en-US" w:eastAsia="de-CH"/>
-        </w:rPr>
-        <w:t>numpy</w:t>
-      </w:r>
-      <w:proofErr w:type="spellEnd"/>
-    </w:p>
-    <w:p>
-      <w:pPr>
-        <w:pStyle w:val="ListParagraph"/>
-        <w:numPr>
-          <w:ilvl w:val="0"/>
-          <w:numId w:val="19"/>
-        </w:numPr>
-        <w:pBdr>
-          <w:bottom w:val="single" w:sz="6" w:space="4" w:color="EAECEF"/>
-        </w:pBdr>
-        <w:shd w:val="clear" w:color="auto" w:fill="FFFFFF"/>
-        <w:spacing w:before="360" w:after="240" w:line="240" w:lineRule="auto"/>
-        <w:outlineLvl w:val="1"/>
-        <w:rPr>
-          <w:rFonts w:ascii="Segoe UI" w:eastAsia="Times New Roman" w:hAnsi="Segoe UI" w:cs="Segoe UI"/>
-          <w:bCs/>
-          <w:color w:val="24292E"/>
-          <w:sz w:val="24"/>
-          <w:szCs w:val="24"/>
-          <w:lang w:val="en-US" w:eastAsia="de-CH"/>
-        </w:rPr>
-      </w:pPr>
-      <w:r>
-        <w:rPr>
-          <w:rFonts w:ascii="Segoe UI" w:eastAsia="Times New Roman" w:hAnsi="Segoe UI" w:cs="Segoe UI"/>
-          <w:bCs/>
-          <w:color w:val="24292E"/>
-          <w:sz w:val="24"/>
-          <w:szCs w:val="24"/>
-          <w:lang w:val="en-US" w:eastAsia="de-CH"/>
-        </w:rPr>
-        <w:t>pandas</w:t>
-      </w:r>
-    </w:p>
-    <w:p>
-      <w:pPr>
-        <w:pStyle w:val="ListParagraph"/>
-        <w:numPr>
-          <w:ilvl w:val="0"/>
-          <w:numId w:val="19"/>
-        </w:numPr>
-        <w:pBdr>
-          <w:bottom w:val="single" w:sz="6" w:space="4" w:color="EAECEF"/>
-        </w:pBdr>
-        <w:shd w:val="clear" w:color="auto" w:fill="FFFFFF"/>
-        <w:spacing w:before="360" w:after="240" w:line="240" w:lineRule="auto"/>
-        <w:outlineLvl w:val="1"/>
-        <w:rPr>
-          <w:rFonts w:ascii="Segoe UI" w:eastAsia="Times New Roman" w:hAnsi="Segoe UI" w:cs="Segoe UI"/>
-          <w:bCs/>
-          <w:color w:val="24292E"/>
-          <w:sz w:val="24"/>
-          <w:szCs w:val="24"/>
-          <w:lang w:val="en-US" w:eastAsia="de-CH"/>
-        </w:rPr>
-      </w:pPr>
-      <w:proofErr w:type="spellStart"/>
-      <w:r>
-        <w:rPr>
-          <w:rFonts w:ascii="Segoe UI" w:eastAsia="Times New Roman" w:hAnsi="Segoe UI" w:cs="Segoe UI"/>
-          <w:bCs/>
-          <w:color w:val="24292E"/>
-          <w:sz w:val="24"/>
-          <w:szCs w:val="24"/>
-          <w:lang w:val="en-US" w:eastAsia="de-CH"/>
-        </w:rPr>
-        <w:t>sklearn</w:t>
-      </w:r>
-      <w:proofErr w:type="spellEnd"/>
-    </w:p>
-    <w:p>
-      <w:pPr>
-        <w:pStyle w:val="ListParagraph"/>
-        <w:numPr>
-          <w:ilvl w:val="0"/>
-          <w:numId w:val="19"/>
-        </w:numPr>
-        <w:pBdr>
-          <w:bottom w:val="single" w:sz="6" w:space="4" w:color="EAECEF"/>
-        </w:pBdr>
-        <w:shd w:val="clear" w:color="auto" w:fill="FFFFFF"/>
-        <w:spacing w:before="360" w:after="240" w:line="240" w:lineRule="auto"/>
-        <w:outlineLvl w:val="1"/>
-        <w:rPr>
-          <w:rFonts w:ascii="Segoe UI" w:eastAsia="Times New Roman" w:hAnsi="Segoe UI" w:cs="Segoe UI"/>
-          <w:bCs/>
-          <w:color w:val="24292E"/>
-          <w:sz w:val="24"/>
-          <w:szCs w:val="24"/>
-          <w:lang w:val="en-US" w:eastAsia="de-CH"/>
-        </w:rPr>
-      </w:pPr>
-      <w:r>
-        <w:rPr>
-          <w:rFonts w:ascii="Segoe UI" w:eastAsia="Times New Roman" w:hAnsi="Segoe UI" w:cs="Segoe UI"/>
-          <w:bCs/>
-          <w:color w:val="24292E"/>
-          <w:sz w:val="24"/>
-          <w:szCs w:val="24"/>
-          <w:lang w:val="en-US" w:eastAsia="de-CH"/>
-        </w:rPr>
-        <w:t>matplotlib</w:t>
-      </w:r>
-    </w:p>
-    <w:p>
-      <w:pPr>
-        <w:pStyle w:val="ListParagraph"/>
-        <w:numPr>
-          <w:ilvl w:val="0"/>
-          <w:numId w:val="19"/>
-        </w:numPr>
-        <w:pBdr>
-          <w:bottom w:val="single" w:sz="6" w:space="4" w:color="EAECEF"/>
-        </w:pBdr>
-        <w:shd w:val="clear" w:color="auto" w:fill="FFFFFF"/>
-        <w:spacing w:before="360" w:after="240" w:line="240" w:lineRule="auto"/>
-        <w:outlineLvl w:val="1"/>
-        <w:rPr>
-          <w:rFonts w:ascii="Segoe UI" w:eastAsia="Times New Roman" w:hAnsi="Segoe UI" w:cs="Segoe UI"/>
-          <w:bCs/>
-          <w:color w:val="24292E"/>
-          <w:sz w:val="24"/>
-          <w:szCs w:val="24"/>
-          <w:lang w:val="en-US" w:eastAsia="de-CH"/>
-        </w:rPr>
-      </w:pPr>
-      <w:r>
-        <w:rPr>
-          <w:rFonts w:ascii="Segoe UI" w:eastAsia="Times New Roman" w:hAnsi="Segoe UI" w:cs="Segoe UI"/>
-          <w:bCs/>
-          <w:color w:val="24292E"/>
-          <w:sz w:val="24"/>
-          <w:szCs w:val="24"/>
-          <w:lang w:val="en-US" w:eastAsia="de-CH"/>
-        </w:rPr>
-        <w:t>math</w:t>
-      </w:r>
-    </w:p>
-    <w:p>
-      <w:pPr>
-        <w:pStyle w:val="ListParagraph"/>
-        <w:numPr>
-          <w:ilvl w:val="0"/>
-          <w:numId w:val="19"/>
-        </w:numPr>
-        <w:pBdr>
-          <w:bottom w:val="single" w:sz="6" w:space="4" w:color="EAECEF"/>
-        </w:pBdr>
-        <w:shd w:val="clear" w:color="auto" w:fill="FFFFFF"/>
-        <w:spacing w:before="360" w:after="240" w:line="240" w:lineRule="auto"/>
-        <w:outlineLvl w:val="1"/>
-        <w:rPr>
-          <w:rFonts w:ascii="Segoe UI" w:eastAsia="Times New Roman" w:hAnsi="Segoe UI" w:cs="Segoe UI"/>
-          <w:bCs/>
-          <w:color w:val="24292E"/>
-          <w:sz w:val="24"/>
-          <w:szCs w:val="24"/>
-          <w:lang w:val="en-US" w:eastAsia="de-CH"/>
-        </w:rPr>
-      </w:pPr>
-      <w:r>
-        <w:rPr>
-          <w:rFonts w:ascii="Segoe UI" w:eastAsia="Times New Roman" w:hAnsi="Segoe UI" w:cs="Segoe UI"/>
-          <w:bCs/>
-          <w:color w:val="24292E"/>
-          <w:sz w:val="24"/>
-          <w:szCs w:val="24"/>
-          <w:lang w:val="en-US" w:eastAsia="de-CH"/>
-        </w:rPr>
-        <w:t>csv</w:t>
       </w:r>
     </w:p>
     <w:sectPr>

</xml_diff>